<commit_message>
evaluation sheet completely corrected
</commit_message>
<xml_diff>
--- a/docs/evaluation_form_Aris.docx
+++ b/docs/evaluation_form_Aris.docx
@@ -1,6 +1,6 @@
 
 <file path=word/document.xml><?xml version="1.0" encoding="utf-8"?>
-<w:document xmlns:wpc="http://schemas.microsoft.com/office/word/2010/wordprocessingCanvas" xmlns:cx="http://schemas.microsoft.com/office/drawing/2014/chartex" xmlns:cx1="http://schemas.microsoft.com/office/drawing/2015/9/8/chartex" xmlns:cx2="http://schemas.microsoft.com/office/drawing/2015/10/21/chartex" xmlns:cx3="http://schemas.microsoft.com/office/drawing/2016/5/9/chartex" xmlns:cx4="http://schemas.microsoft.com/office/drawing/2016/5/10/chartex" xmlns:cx5="http://schemas.microsoft.com/office/drawing/2016/5/11/chartex" xmlns:cx6="http://schemas.microsoft.com/office/drawing/2016/5/12/chartex" xmlns:cx7="http://schemas.microsoft.com/office/drawing/2016/5/13/chartex" xmlns:cx8="http://schemas.microsoft.com/office/drawing/2016/5/14/chartex" xmlns:mc="http://schemas.openxmlformats.org/markup-compatibility/2006" xmlns:aink="http://schemas.microsoft.com/office/drawing/2016/ink" xmlns:am3d="http://schemas.microsoft.com/office/drawing/2017/model3d" xmlns:o="urn:schemas-microsoft-com:office:office" xmlns:r="http://schemas.openxmlformats.org/officeDocument/2006/relationships" xmlns:m="http://schemas.openxmlformats.org/officeDocument/2006/math" xmlns:v="urn:schemas-microsoft-com:vml" xmlns:wp14="http://schemas.microsoft.com/office/word/2010/wordprocessingDrawing" xmlns:wp="http://schemas.openxmlformats.org/drawingml/2006/wordprocessingDrawing" xmlns:w10="urn:schemas-microsoft-com:office:word" xmlns:w="http://schemas.openxmlformats.org/wordprocessingml/2006/main" xmlns:w14="http://schemas.microsoft.com/office/word/2010/wordml" xmlns:w15="http://schemas.microsoft.com/office/word/2012/wordml" xmlns:w16cex="http://schemas.microsoft.com/office/word/2018/wordml/cex" xmlns:w16cid="http://schemas.microsoft.com/office/word/2016/wordml/cid" xmlns:w16="http://schemas.microsoft.com/office/word/2018/wordml" xmlns:w16se="http://schemas.microsoft.com/office/word/2015/wordml/symex" xmlns:wpg="http://schemas.microsoft.com/office/word/2010/wordprocessingGroup" xmlns:wpi="http://schemas.microsoft.com/office/word/2010/wordprocessingInk" xmlns:wne="http://schemas.microsoft.com/office/word/2006/wordml" xmlns:wps="http://schemas.microsoft.com/office/word/2010/wordprocessingShape" mc:Ignorable="w14 w15 w16se w16cid w16 w16cex wp14">
+<w:document xmlns:wpc="http://schemas.microsoft.com/office/word/2010/wordprocessingCanvas" xmlns:cx="http://schemas.microsoft.com/office/drawing/2014/chartex" xmlns:cx1="http://schemas.microsoft.com/office/drawing/2015/9/8/chartex" xmlns:mc="http://schemas.openxmlformats.org/markup-compatibility/2006" xmlns:o="urn:schemas-microsoft-com:office:office" xmlns:r="http://schemas.openxmlformats.org/officeDocument/2006/relationships" xmlns:m="http://schemas.openxmlformats.org/officeDocument/2006/math" xmlns:v="urn:schemas-microsoft-com:vml" xmlns:wp14="http://schemas.microsoft.com/office/word/2010/wordprocessingDrawing" xmlns:wp="http://schemas.openxmlformats.org/drawingml/2006/wordprocessingDrawing" xmlns:w10="urn:schemas-microsoft-com:office:word" xmlns:w="http://schemas.openxmlformats.org/wordprocessingml/2006/main" xmlns:w14="http://schemas.microsoft.com/office/word/2010/wordml" xmlns:w15="http://schemas.microsoft.com/office/word/2012/wordml" xmlns:w16se="http://schemas.microsoft.com/office/word/2015/wordml/symex" xmlns:wpg="http://schemas.microsoft.com/office/word/2010/wordprocessingGroup" xmlns:wpi="http://schemas.microsoft.com/office/word/2010/wordprocessingInk" xmlns:wne="http://schemas.microsoft.com/office/word/2006/wordml" xmlns:wps="http://schemas.microsoft.com/office/word/2010/wordprocessingShape" mc:Ignorable="w14 w15 w16se wp14">
   <w:body>
     <w:p>
       <w:pPr>
@@ -91,7 +91,7 @@
           <w:b/>
           <w:sz w:val="20"/>
         </w:rPr>
-        <w:t>First Semester 2019-2020</w:t>
+        <w:t>Second Semester 2019-2020</w:t>
       </w:r>
     </w:p>
     <w:p>
@@ -178,32 +178,46 @@
                         <w:txbxContent>
                           <w:p>
                             <w:pPr>
-                              <w:pStyle w:val="Heading3"/>
+                              <w:jc w:val="center"/>
                               <w:rPr>
                                 <w:rFonts w:ascii="Verdana" w:hAnsi="Verdana"/>
+                                <w:b/>
                                 <w:sz w:val="20"/>
                               </w:rPr>
                             </w:pPr>
                             <w:r>
                               <w:rPr>
                                 <w:rFonts w:ascii="Verdana" w:hAnsi="Verdana"/>
+                                <w:b/>
                                 <w:sz w:val="20"/>
                               </w:rPr>
-                              <w:t>BITS Z</w:t>
+                              <w:t>BITS ZG628</w:t>
+                            </w:r>
+                            <w:proofErr w:type="gramStart"/>
+                            <w:r>
+                              <w:rPr>
+                                <w:rFonts w:ascii="Verdana" w:hAnsi="Verdana"/>
+                                <w:b/>
+                                <w:sz w:val="20"/>
+                              </w:rPr>
+                              <w:t>T :</w:t>
+                            </w:r>
+                            <w:proofErr w:type="gramEnd"/>
+                            <w:r>
+                              <w:rPr>
+                                <w:rFonts w:ascii="Verdana" w:hAnsi="Verdana"/>
+                                <w:b/>
+                                <w:sz w:val="20"/>
+                              </w:rPr>
+                              <w:t xml:space="preserve"> Dissertation  EC-3 Pre-Final Evaluation Sheet</w:t>
                             </w:r>
                             <w:r>
                               <w:rPr>
                                 <w:rFonts w:ascii="Verdana" w:hAnsi="Verdana"/>
+                                <w:b/>
                                 <w:sz w:val="20"/>
                               </w:rPr>
-                              <w:t>G628T</w:t>
-                            </w:r>
-                            <w:r>
-                              <w:rPr>
-                                <w:rFonts w:ascii="Verdana" w:hAnsi="Verdana"/>
-                                <w:sz w:val="20"/>
-                              </w:rPr>
-                              <w:t xml:space="preserve"> Project Work EC-3 Pre-Final Evaluation Sheet </w:t>
+                              <w:t xml:space="preserve"> Evaluation Sheet</w:t>
                             </w:r>
                           </w:p>
                           <w:p/>
@@ -273,38 +287,52 @@
                   <v:h position="#0,#1"/>
                 </v:handles>
               </v:shapetype>
-              <v:shape id="Rectangular Callout 2" o:spid="_x0000_s1026" type="#_x0000_t61" style="position:absolute;margin-left:49.05pt;margin-top:1pt;width:364.95pt;height:18.7pt;z-index:251659264;visibility:visible;mso-wrap-style:square;mso-width-percent:0;mso-height-percent:0;mso-wrap-distance-left:9pt;mso-wrap-distance-top:0;mso-wrap-distance-right:9pt;mso-wrap-distance-bottom:0;mso-position-horizontal:absolute;mso-position-horizontal-relative:text;mso-position-vertical:absolute;mso-position-vertical-relative:text;mso-width-percent:0;mso-height-percent:0;mso-width-relative:page;mso-height-relative:page;v-text-anchor:top" o:gfxdata="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" o:allowincell="f" adj="6410,19579">
+              <v:shape id="Rectangular Callout 2" o:spid="_x0000_s1026" type="#_x0000_t61" style="position:absolute;margin-left:49.05pt;margin-top:1pt;width:364.95pt;height:18.7pt;z-index:251659264;visibility:visible;mso-wrap-style:square;mso-width-percent:0;mso-height-percent:0;mso-wrap-distance-left:9pt;mso-wrap-distance-top:0;mso-wrap-distance-right:9pt;mso-wrap-distance-bottom:0;mso-position-horizontal:absolute;mso-position-horizontal-relative:text;mso-position-vertical:absolute;mso-position-vertical-relative:text;mso-width-percent:0;mso-height-percent:0;mso-width-relative:page;mso-height-relative:page;v-text-anchor:top" o:gfxdata="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" o:allowincell="f" adj="6410,19579">
                 <v:shadow offset="6pt,-6pt"/>
                 <v:textbox>
                   <w:txbxContent>
                     <w:p>
                       <w:pPr>
-                        <w:pStyle w:val="Heading3"/>
+                        <w:jc w:val="center"/>
                         <w:rPr>
                           <w:rFonts w:ascii="Verdana" w:hAnsi="Verdana"/>
+                          <w:b/>
                           <w:sz w:val="20"/>
                         </w:rPr>
                       </w:pPr>
                       <w:r>
                         <w:rPr>
                           <w:rFonts w:ascii="Verdana" w:hAnsi="Verdana"/>
+                          <w:b/>
                           <w:sz w:val="20"/>
                         </w:rPr>
-                        <w:t>BITS Z</w:t>
+                        <w:t>BITS ZG628</w:t>
+                      </w:r>
+                      <w:proofErr w:type="gramStart"/>
+                      <w:r>
+                        <w:rPr>
+                          <w:rFonts w:ascii="Verdana" w:hAnsi="Verdana"/>
+                          <w:b/>
+                          <w:sz w:val="20"/>
+                        </w:rPr>
+                        <w:t>T :</w:t>
+                      </w:r>
+                      <w:proofErr w:type="gramEnd"/>
+                      <w:r>
+                        <w:rPr>
+                          <w:rFonts w:ascii="Verdana" w:hAnsi="Verdana"/>
+                          <w:b/>
+                          <w:sz w:val="20"/>
+                        </w:rPr>
+                        <w:t xml:space="preserve"> Dissertation  EC-3 Pre-Final Evaluation Sheet</w:t>
                       </w:r>
                       <w:r>
                         <w:rPr>
                           <w:rFonts w:ascii="Verdana" w:hAnsi="Verdana"/>
+                          <w:b/>
                           <w:sz w:val="20"/>
                         </w:rPr>
-                        <w:t>G628T</w:t>
-                      </w:r>
-                      <w:r>
-                        <w:rPr>
-                          <w:rFonts w:ascii="Verdana" w:hAnsi="Verdana"/>
-                          <w:sz w:val="20"/>
-                        </w:rPr>
-                        <w:t xml:space="preserve"> Project Work EC-3 Pre-Final Evaluation Sheet </w:t>
+                        <w:t xml:space="preserve"> Evaluation Sheet</w:t>
                       </w:r>
                     </w:p>
                     <w:p/>
@@ -352,7 +380,7 @@
           <w:sz w:val="18"/>
           <w:szCs w:val="20"/>
         </w:rPr>
-        <w:t>October 31, 2019</w:t>
+        <w:t>March 31, 2020</w:t>
       </w:r>
     </w:p>
     <w:p>
@@ -372,7 +400,6 @@
           <w:rFonts w:ascii="Verdana" w:hAnsi="Verdana"/>
           <w:b/>
           <w:sz w:val="20"/>
-          <w:lang w:val="en-IN"/>
         </w:rPr>
       </w:pPr>
       <w:r>
@@ -415,22 +442,6 @@
         </w:rPr>
         <w:tab/>
         <w:t xml:space="preserve">: </w:t>
-      </w:r>
-      <w:r>
-        <w:rPr>
-          <w:rFonts w:ascii="Verdana" w:hAnsi="Verdana"/>
-          <w:b/>
-          <w:sz w:val="20"/>
-        </w:rPr>
-        <w:t xml:space="preserve">  </w:t>
-      </w:r>
-      <w:r>
-        <w:rPr>
-          <w:rFonts w:ascii="Verdana" w:hAnsi="Verdana"/>
-          <w:b/>
-          <w:sz w:val="20"/>
-        </w:rPr>
-        <w:t xml:space="preserve">  </w:t>
       </w:r>
       <w:r>
         <w:rPr>
@@ -450,13 +461,22 @@
           <w:sz w:val="20"/>
         </w:rPr>
       </w:pPr>
+    </w:p>
+    <w:p>
+      <w:pPr>
+        <w:rPr>
+          <w:rFonts w:ascii="Verdana" w:hAnsi="Verdana"/>
+          <w:b/>
+          <w:sz w:val="20"/>
+        </w:rPr>
+      </w:pPr>
       <w:r>
         <w:rPr>
           <w:rFonts w:ascii="Verdana" w:hAnsi="Verdana"/>
           <w:b/>
           <w:sz w:val="20"/>
         </w:rPr>
-        <w:t>______________________________________</w:t>
+        <w:t>NAME OF THE STUDENT</w:t>
       </w:r>
       <w:r>
         <w:rPr>
@@ -464,7 +484,24 @@
           <w:b/>
           <w:sz w:val="20"/>
         </w:rPr>
-        <w:t>_________________________</w:t>
+        <w:tab/>
+      </w:r>
+      <w:r>
+        <w:rPr>
+          <w:rFonts w:ascii="Verdana" w:hAnsi="Verdana"/>
+          <w:b/>
+          <w:sz w:val="20"/>
+        </w:rPr>
+        <w:tab/>
+        <w:t xml:space="preserve">: </w:t>
+      </w:r>
+      <w:r>
+        <w:rPr>
+          <w:rFonts w:ascii="Verdana" w:hAnsi="Verdana"/>
+          <w:b/>
+          <w:sz w:val="20"/>
+        </w:rPr>
+        <w:t>Vaibhav Gaikwad</w:t>
       </w:r>
     </w:p>
     <w:p>
@@ -481,7 +518,65 @@
         <w:rPr>
           <w:rFonts w:ascii="Verdana" w:hAnsi="Verdana"/>
           <w:b/>
-          <w:sz w:val="12"/>
+          <w:sz w:val="20"/>
+        </w:rPr>
+      </w:pPr>
+      <w:r>
+        <w:rPr>
+          <w:rFonts w:ascii="Verdana" w:hAnsi="Verdana"/>
+          <w:b/>
+          <w:sz w:val="20"/>
+        </w:rPr>
+        <w:t>EMAIL ADDRESS</w:t>
+      </w:r>
+      <w:r>
+        <w:rPr>
+          <w:rFonts w:ascii="Verdana" w:hAnsi="Verdana"/>
+          <w:b/>
+          <w:sz w:val="20"/>
+        </w:rPr>
+        <w:tab/>
+      </w:r>
+      <w:r>
+        <w:rPr>
+          <w:rFonts w:ascii="Verdana" w:hAnsi="Verdana"/>
+          <w:b/>
+          <w:sz w:val="20"/>
+        </w:rPr>
+        <w:tab/>
+      </w:r>
+      <w:r>
+        <w:rPr>
+          <w:rFonts w:ascii="Verdana" w:hAnsi="Verdana"/>
+          <w:b/>
+          <w:sz w:val="20"/>
+        </w:rPr>
+        <w:tab/>
+        <w:t xml:space="preserve">: </w:t>
+      </w:r>
+      <w:r>
+        <w:rPr>
+          <w:rFonts w:ascii="Verdana" w:hAnsi="Verdana"/>
+          <w:b/>
+          <w:sz w:val="20"/>
+        </w:rPr>
+        <w:t>vaibhav.gaikwad@philips.com</w:t>
+      </w:r>
+      <w:r>
+        <w:rPr>
+          <w:rFonts w:ascii="Verdana" w:hAnsi="Verdana"/>
+          <w:b/>
+          <w:sz w:val="20"/>
+        </w:rPr>
+        <w:t xml:space="preserve">    </w:t>
+      </w:r>
+    </w:p>
+    <w:p>
+      <w:pPr>
+        <w:rPr>
+          <w:rFonts w:ascii="Verdana" w:hAnsi="Verdana"/>
+          <w:b/>
+          <w:sz w:val="20"/>
         </w:rPr>
       </w:pPr>
     </w:p>
@@ -499,106 +594,7 @@
           <w:b/>
           <w:sz w:val="20"/>
         </w:rPr>
-        <w:t>NAME OF THE STUDENT</w:t>
-      </w:r>
-      <w:r>
-        <w:rPr>
-          <w:rFonts w:ascii="Verdana" w:hAnsi="Verdana"/>
-          <w:b/>
-          <w:sz w:val="20"/>
-        </w:rPr>
-        <w:tab/>
-      </w:r>
-      <w:r>
-        <w:rPr>
-          <w:rFonts w:ascii="Verdana" w:hAnsi="Verdana"/>
-          <w:b/>
-          <w:sz w:val="20"/>
-        </w:rPr>
-        <w:tab/>
-        <w:t>:</w:t>
-      </w:r>
-      <w:r>
-        <w:rPr>
-          <w:rFonts w:ascii="Verdana" w:hAnsi="Verdana"/>
-          <w:b/>
-          <w:sz w:val="20"/>
-        </w:rPr>
-        <w:t xml:space="preserve"> </w:t>
-      </w:r>
-      <w:r>
-        <w:rPr>
-          <w:rFonts w:ascii="Verdana" w:hAnsi="Verdana"/>
-          <w:b/>
-          <w:sz w:val="20"/>
-        </w:rPr>
-        <w:t xml:space="preserve">    </w:t>
-      </w:r>
-      <w:r>
-        <w:rPr>
-          <w:rFonts w:ascii="Verdana" w:hAnsi="Verdana"/>
-          <w:b/>
-          <w:sz w:val="20"/>
-        </w:rPr>
-        <w:t>VAIBHAV GAIKWAD</w:t>
-      </w:r>
-      <w:r>
-        <w:rPr>
-          <w:rFonts w:ascii="Verdana" w:hAnsi="Verdana"/>
-          <w:b/>
-          <w:sz w:val="20"/>
-        </w:rPr>
-        <w:t xml:space="preserve"> ______________________________________</w:t>
-      </w:r>
-      <w:r>
-        <w:rPr>
-          <w:rFonts w:ascii="Verdana" w:hAnsi="Verdana"/>
-          <w:b/>
-          <w:sz w:val="20"/>
-        </w:rPr>
-        <w:t>_________________________</w:t>
-      </w:r>
-    </w:p>
-    <w:p>
-      <w:pPr>
-        <w:rPr>
-          <w:rFonts w:ascii="Verdana" w:hAnsi="Verdana"/>
-          <w:b/>
-          <w:sz w:val="20"/>
-        </w:rPr>
-      </w:pPr>
-    </w:p>
-    <w:p>
-      <w:pPr>
-        <w:rPr>
-          <w:rFonts w:ascii="Verdana" w:hAnsi="Verdana"/>
-          <w:b/>
-          <w:sz w:val="20"/>
-        </w:rPr>
-      </w:pPr>
-      <w:r>
-        <w:rPr>
-          <w:rFonts w:ascii="Verdana" w:hAnsi="Verdana"/>
-          <w:b/>
-          <w:sz w:val="20"/>
-        </w:rPr>
-        <w:t>EMAIL ADDRESS</w:t>
-      </w:r>
-      <w:r>
-        <w:rPr>
-          <w:rFonts w:ascii="Verdana" w:hAnsi="Verdana"/>
-          <w:b/>
-          <w:sz w:val="20"/>
-        </w:rPr>
-        <w:tab/>
-      </w:r>
-      <w:r>
-        <w:rPr>
-          <w:rFonts w:ascii="Verdana" w:hAnsi="Verdana"/>
-          <w:b/>
-          <w:sz w:val="20"/>
-        </w:rPr>
-        <w:tab/>
+        <w:t>NAME OF THE SUPERVISOR</w:t>
       </w:r>
       <w:r>
         <w:rPr>
@@ -615,115 +611,7 @@
           <w:b/>
           <w:sz w:val="20"/>
         </w:rPr>
-        <w:t xml:space="preserve">    </w:t>
-      </w:r>
-      <w:r>
-        <w:rPr>
-          <w:rFonts w:ascii="Verdana" w:hAnsi="Verdana"/>
-          <w:b/>
-          <w:sz w:val="20"/>
-        </w:rPr>
-        <w:t xml:space="preserve">vaibhav.gaikwad@gmail.com </w:t>
-      </w:r>
-      <w:r>
-        <w:rPr>
-          <w:rFonts w:ascii="Verdana" w:hAnsi="Verdana"/>
-          <w:b/>
-          <w:sz w:val="20"/>
-        </w:rPr>
-        <w:t>______________________________________</w:t>
-      </w:r>
-      <w:r>
-        <w:rPr>
-          <w:rFonts w:ascii="Verdana" w:hAnsi="Verdana"/>
-          <w:b/>
-          <w:sz w:val="20"/>
-        </w:rPr>
-        <w:t>_________________________</w:t>
-      </w:r>
-    </w:p>
-    <w:p>
-      <w:pPr>
-        <w:rPr>
-          <w:rFonts w:ascii="Verdana" w:hAnsi="Verdana"/>
-          <w:b/>
-          <w:sz w:val="20"/>
-        </w:rPr>
-      </w:pPr>
-    </w:p>
-    <w:p>
-      <w:pPr>
-        <w:rPr>
-          <w:rFonts w:ascii="Verdana" w:hAnsi="Verdana"/>
-          <w:b/>
-          <w:sz w:val="14"/>
-        </w:rPr>
-      </w:pPr>
-    </w:p>
-    <w:p>
-      <w:pPr>
-        <w:rPr>
-          <w:rFonts w:ascii="Verdana" w:hAnsi="Verdana"/>
-          <w:b/>
-          <w:sz w:val="20"/>
-        </w:rPr>
-      </w:pPr>
-      <w:r>
-        <w:rPr>
-          <w:rFonts w:ascii="Verdana" w:hAnsi="Verdana"/>
-          <w:b/>
-          <w:sz w:val="20"/>
-        </w:rPr>
-        <w:t>NAME OF THE SUPERVISOR</w:t>
-      </w:r>
-      <w:r>
-        <w:rPr>
-          <w:rFonts w:ascii="Verdana" w:hAnsi="Verdana"/>
-          <w:b/>
-          <w:sz w:val="20"/>
-        </w:rPr>
-        <w:tab/>
-        <w:t>:</w:t>
-      </w:r>
-      <w:r>
-        <w:rPr>
-          <w:rFonts w:ascii="Verdana" w:hAnsi="Verdana"/>
-          <w:b/>
-          <w:sz w:val="20"/>
-        </w:rPr>
-        <w:t xml:space="preserve"> </w:t>
-      </w:r>
-      <w:r>
-        <w:rPr>
-          <w:rFonts w:ascii="Verdana" w:hAnsi="Verdana"/>
-          <w:b/>
-          <w:sz w:val="20"/>
-        </w:rPr>
-        <w:t xml:space="preserve">    </w:t>
-      </w:r>
-      <w:r>
-        <w:rPr>
-          <w:rFonts w:ascii="Verdana" w:hAnsi="Verdana"/>
-          <w:b/>
-          <w:sz w:val="20"/>
-        </w:rPr>
-        <w:t>ARIS VAN DIJK</w:t>
-      </w:r>
-      <w:r>
-        <w:rPr>
-          <w:rFonts w:ascii="Verdana" w:hAnsi="Verdana"/>
-          <w:b/>
-          <w:sz w:val="20"/>
-        </w:rPr>
-        <w:t xml:space="preserve"> ______________________________________</w:t>
-      </w:r>
-      <w:r>
-        <w:rPr>
-          <w:rFonts w:ascii="Verdana" w:hAnsi="Verdana"/>
-          <w:b/>
-          <w:sz w:val="20"/>
-        </w:rPr>
-        <w:t>_________________________</w:t>
+        <w:t>Aris van Dijk</w:t>
       </w:r>
     </w:p>
     <w:p>
@@ -738,7 +626,7 @@
     <w:tbl>
       <w:tblPr>
         <w:tblStyle w:val="TableGrid"/>
-        <w:tblpPr w:leftFromText="180" w:rightFromText="180" w:vertAnchor="text" w:horzAnchor="margin" w:tblpXSpec="right" w:tblpY="146"/>
+        <w:tblpPr w:leftFromText="180" w:rightFromText="180" w:vertAnchor="text" w:horzAnchor="page" w:tblpX="4933" w:tblpY="-24"/>
         <w:tblW w:w="0" w:type="auto"/>
         <w:tblBorders>
           <w:top w:val="none" w:sz="0" w:space="0" w:color="auto"/>
@@ -751,12 +639,15 @@
         <w:tblLook w:val="04A0" w:firstRow="1" w:lastRow="0" w:firstColumn="1" w:lastColumn="0" w:noHBand="0" w:noVBand="1"/>
       </w:tblPr>
       <w:tblGrid>
-        <w:gridCol w:w="5056"/>
+        <w:gridCol w:w="4670"/>
       </w:tblGrid>
       <w:tr>
-        <w:tc>
-          <w:tcPr>
-            <w:tcW w:w="5056" w:type="dxa"/>
+        <w:trPr>
+          <w:trHeight w:val="342"/>
+        </w:trPr>
+        <w:tc>
+          <w:tcPr>
+            <w:tcW w:w="4670" w:type="dxa"/>
           </w:tcPr>
           <w:p>
             <w:pPr>
@@ -772,7 +663,24 @@
                 <w:b/>
                 <w:sz w:val="20"/>
               </w:rPr>
-              <w:t>Quality of Care for Chronic Disease Management</w:t>
+              <w:t xml:space="preserve">: Quality of Care for Chronic Disease  </w:t>
+            </w:r>
+            <w:r>
+              <w:rPr>
+                <w:rFonts w:ascii="Verdana" w:hAnsi="Verdana"/>
+                <w:b/>
+                <w:color w:val="FFFFFF" w:themeColor="background1"/>
+                <w:sz w:val="20"/>
+              </w:rPr>
+              <w:t>…</w:t>
+            </w:r>
+            <w:r>
+              <w:rPr>
+                <w:rFonts w:ascii="Verdana" w:hAnsi="Verdana"/>
+                <w:b/>
+                <w:sz w:val="20"/>
+              </w:rPr>
+              <w:t>Management</w:t>
             </w:r>
           </w:p>
         </w:tc>
@@ -786,30 +694,13 @@
           <w:sz w:val="20"/>
         </w:rPr>
       </w:pPr>
-    </w:p>
-    <w:p>
-      <w:pPr>
-        <w:rPr>
-          <w:rFonts w:ascii="Verdana" w:hAnsi="Verdana"/>
-          <w:b/>
-          <w:sz w:val="20"/>
-        </w:rPr>
-      </w:pPr>
       <w:r>
         <w:rPr>
           <w:rFonts w:ascii="Verdana" w:hAnsi="Verdana"/>
           <w:b/>
           <w:sz w:val="20"/>
         </w:rPr>
-        <w:t xml:space="preserve"> </w:t>
-      </w:r>
-      <w:r>
-        <w:rPr>
-          <w:rFonts w:ascii="Verdana" w:hAnsi="Verdana"/>
-          <w:b/>
-          <w:sz w:val="20"/>
-        </w:rPr>
-        <w:t xml:space="preserve">PROJECT WORK TITLE </w:t>
+        <w:t xml:space="preserve">DISSERTATION TITLE </w:t>
       </w:r>
       <w:r>
         <w:rPr>
@@ -826,15 +717,7 @@
           <w:sz w:val="20"/>
         </w:rPr>
         <w:tab/>
-        <w:t xml:space="preserve">: </w:t>
-      </w:r>
-      <w:r>
-        <w:rPr>
-          <w:rFonts w:ascii="Verdana" w:hAnsi="Verdana"/>
-          <w:b/>
-          <w:sz w:val="20"/>
-        </w:rPr>
-        <w:t xml:space="preserve"> </w:t>
+        <w:t xml:space="preserve"> _______________________________________________________________</w:t>
       </w:r>
     </w:p>
     <w:p>
@@ -842,41 +725,6 @@
         <w:rPr>
           <w:rFonts w:ascii="Verdana" w:hAnsi="Verdana"/>
           <w:b/>
-          <w:sz w:val="20"/>
-        </w:rPr>
-      </w:pPr>
-      <w:r>
-        <w:rPr>
-          <w:rFonts w:ascii="Verdana" w:hAnsi="Verdana"/>
-          <w:b/>
-          <w:sz w:val="20"/>
-        </w:rPr>
-        <w:br/>
-      </w:r>
-      <w:r>
-        <w:rPr>
-          <w:rFonts w:ascii="Verdana" w:hAnsi="Verdana"/>
-          <w:b/>
-          <w:sz w:val="20"/>
-        </w:rPr>
-        <w:t>______________________________________</w:t>
-      </w:r>
-      <w:r>
-        <w:rPr>
-          <w:rFonts w:ascii="Verdana" w:hAnsi="Verdana"/>
-          <w:b/>
-          <w:sz w:val="20"/>
-        </w:rPr>
-        <w:t>_________________________</w:t>
-      </w:r>
-    </w:p>
-    <w:p>
-      <w:pPr>
-        <w:pBdr>
-          <w:bottom w:val="single" w:sz="12" w:space="1" w:color="auto"/>
-        </w:pBdr>
-        <w:rPr>
-          <w:rFonts w:ascii="Verdana" w:hAnsi="Verdana"/>
           <w:sz w:val="20"/>
         </w:rPr>
       </w:pPr>
@@ -1655,19 +1503,6 @@
                 <w:sz w:val="20"/>
               </w:rPr>
             </w:pPr>
-          </w:p>
-        </w:tc>
-        <w:tc>
-          <w:tcPr>
-            <w:tcW w:w="1012" w:type="dxa"/>
-          </w:tcPr>
-          <w:p>
-            <w:pPr>
-              <w:rPr>
-                <w:rFonts w:ascii="Verdana" w:hAnsi="Verdana"/>
-                <w:sz w:val="20"/>
-              </w:rPr>
-            </w:pPr>
             <w:r>
               <w:rPr>
                 <w:rFonts w:ascii="Verdana" w:hAnsi="Verdana"/>
@@ -1681,6 +1516,19 @@
         </w:tc>
         <w:tc>
           <w:tcPr>
+            <w:tcW w:w="1012" w:type="dxa"/>
+          </w:tcPr>
+          <w:p>
+            <w:pPr>
+              <w:rPr>
+                <w:rFonts w:ascii="Verdana" w:hAnsi="Verdana"/>
+                <w:sz w:val="20"/>
+              </w:rPr>
+            </w:pPr>
+          </w:p>
+        </w:tc>
+        <w:tc>
+          <w:tcPr>
             <w:tcW w:w="1148" w:type="dxa"/>
           </w:tcPr>
           <w:p>
@@ -1978,19 +1826,6 @@
                 <w:sz w:val="20"/>
               </w:rPr>
             </w:pPr>
-          </w:p>
-        </w:tc>
-        <w:tc>
-          <w:tcPr>
-            <w:tcW w:w="1012" w:type="dxa"/>
-          </w:tcPr>
-          <w:p>
-            <w:pPr>
-              <w:rPr>
-                <w:rFonts w:ascii="Verdana" w:hAnsi="Verdana"/>
-                <w:sz w:val="20"/>
-              </w:rPr>
-            </w:pPr>
             <w:r>
               <w:rPr>
                 <w:rFonts w:ascii="Verdana" w:hAnsi="Verdana"/>
@@ -2000,6 +1835,19 @@
               </w:rPr>
               <w:sym w:font="Marlett" w:char="F061"/>
             </w:r>
+          </w:p>
+        </w:tc>
+        <w:tc>
+          <w:tcPr>
+            <w:tcW w:w="1012" w:type="dxa"/>
+          </w:tcPr>
+          <w:p>
+            <w:pPr>
+              <w:rPr>
+                <w:rFonts w:ascii="Verdana" w:hAnsi="Verdana"/>
+                <w:sz w:val="20"/>
+              </w:rPr>
+            </w:pPr>
           </w:p>
         </w:tc>
         <w:tc>
@@ -2209,8 +2057,6 @@
         </w:tc>
       </w:tr>
     </w:tbl>
-    <w:bookmarkStart w:id="0" w:name="_GoBack"/>
-    <w:bookmarkEnd w:id="0"/>
     <w:p>
       <w:pPr>
         <w:rPr>
@@ -2218,212 +2064,6 @@
           <w:sz w:val="10"/>
         </w:rPr>
       </w:pPr>
-      <w:r>
-        <w:rPr>
-          <w:rFonts w:ascii="Verdana" w:hAnsi="Verdana"/>
-          <w:noProof/>
-          <w:sz w:val="10"/>
-        </w:rPr>
-        <mc:AlternateContent>
-          <mc:Choice Requires="wps">
-            <w:drawing>
-              <wp:anchor distT="0" distB="0" distL="114300" distR="114300" simplePos="0" relativeHeight="251660288" behindDoc="0" locked="0" layoutInCell="1" allowOverlap="1" wp14:anchorId="55AFC178" wp14:editId="4B145BFA">
-                <wp:simplePos x="0" y="0"/>
-                <wp:positionH relativeFrom="column">
-                  <wp:posOffset>7620</wp:posOffset>
-                </wp:positionH>
-                <wp:positionV relativeFrom="paragraph">
-                  <wp:posOffset>93345</wp:posOffset>
-                </wp:positionV>
-                <wp:extent cx="5996940" cy="822960"/>
-                <wp:effectExtent l="0" t="0" r="22860" b="15240"/>
-                <wp:wrapTopAndBottom/>
-                <wp:docPr id="1" name="Text Box 1"/>
-                <wp:cNvGraphicFramePr>
-                  <a:graphicFrameLocks xmlns:a="http://schemas.openxmlformats.org/drawingml/2006/main"/>
-                </wp:cNvGraphicFramePr>
-                <a:graphic xmlns:a="http://schemas.openxmlformats.org/drawingml/2006/main">
-                  <a:graphicData uri="http://schemas.microsoft.com/office/word/2010/wordprocessingShape">
-                    <wps:wsp>
-                      <wps:cNvSpPr txBox="1">
-                        <a:spLocks noChangeArrowheads="1"/>
-                      </wps:cNvSpPr>
-                      <wps:spPr bwMode="auto">
-                        <a:xfrm>
-                          <a:off x="0" y="0"/>
-                          <a:ext cx="5996940" cy="822960"/>
-                        </a:xfrm>
-                        <a:prstGeom prst="rect">
-                          <a:avLst/>
-                        </a:prstGeom>
-                        <a:solidFill>
-                          <a:srgbClr val="FFFFFF"/>
-                        </a:solidFill>
-                        <a:ln w="9525">
-                          <a:solidFill>
-                            <a:srgbClr val="000000"/>
-                          </a:solidFill>
-                          <a:miter lim="800000"/>
-                          <a:headEnd/>
-                          <a:tailEnd/>
-                        </a:ln>
-                      </wps:spPr>
-                      <wps:txbx>
-                        <w:txbxContent>
-                          <w:p>
-                            <w:pPr>
-                              <w:rPr>
-                                <w:rFonts w:ascii="Verdana" w:hAnsi="Verdana"/>
-                                <w:bCs/>
-                                <w:sz w:val="20"/>
-                              </w:rPr>
-                            </w:pPr>
-                            <w:r>
-                              <w:rPr>
-                                <w:rFonts w:ascii="Verdana" w:hAnsi="Verdana"/>
-                                <w:b/>
-                                <w:bCs/>
-                                <w:sz w:val="20"/>
-                              </w:rPr>
-                              <w:t>Remarks of the Supervisor:</w:t>
-                            </w:r>
-                            <w:r>
-                              <w:rPr>
-                                <w:rFonts w:ascii="Verdana" w:hAnsi="Verdana"/>
-                                <w:b/>
-                                <w:bCs/>
-                                <w:sz w:val="20"/>
-                              </w:rPr>
-                              <w:t xml:space="preserve"> </w:t>
-                            </w:r>
-                            <w:r>
-                              <w:rPr>
-                                <w:rFonts w:ascii="Verdana" w:hAnsi="Verdana"/>
-                                <w:bCs/>
-                                <w:sz w:val="20"/>
-                              </w:rPr>
-                              <w:t xml:space="preserve">The dissertation was well written. I would have wished for more time for investigation of the subject, because it is certainly relevant for our applications. It is a pity that we could not use data from live applications </w:t>
-                            </w:r>
-                            <w:r>
-                              <w:rPr>
-                                <w:rFonts w:ascii="Verdana" w:hAnsi="Verdana"/>
-                                <w:bCs/>
-                                <w:sz w:val="20"/>
-                              </w:rPr>
-                              <w:t>due to data privacy contracts with customers</w:t>
-                            </w:r>
-                            <w:r>
-                              <w:rPr>
-                                <w:rFonts w:ascii="Verdana" w:hAnsi="Verdana"/>
-                                <w:bCs/>
-                                <w:sz w:val="20"/>
-                              </w:rPr>
-                              <w:t>.</w:t>
-                            </w:r>
-                          </w:p>
-                        </w:txbxContent>
-                      </wps:txbx>
-                      <wps:bodyPr rot="0" vert="horz" wrap="square" lIns="91440" tIns="45720" rIns="91440" bIns="45720" anchor="t" anchorCtr="0" upright="1">
-                        <a:noAutofit/>
-                      </wps:bodyPr>
-                    </wps:wsp>
-                  </a:graphicData>
-                </a:graphic>
-                <wp14:sizeRelH relativeFrom="page">
-                  <wp14:pctWidth>0</wp14:pctWidth>
-                </wp14:sizeRelH>
-                <wp14:sizeRelV relativeFrom="page">
-                  <wp14:pctHeight>0</wp14:pctHeight>
-                </wp14:sizeRelV>
-              </wp:anchor>
-            </w:drawing>
-          </mc:Choice>
-          <mc:Fallback>
-            <w:pict>
-              <v:shapetype w14:anchorId="55AFC178" id="_x0000_t202" coordsize="21600,21600" o:spt="202" path="m,l,21600r21600,l21600,xe">
-                <v:stroke joinstyle="miter"/>
-                <v:path gradientshapeok="t" o:connecttype="rect"/>
-              </v:shapetype>
-              <v:shape id="Text Box 1" o:spid="_x0000_s1027" type="#_x0000_t202" style="position:absolute;margin-left:.6pt;margin-top:7.35pt;width:472.2pt;height:64.8pt;z-index:251660288;visibility:visible;mso-wrap-style:square;mso-width-percent:0;mso-height-percent:0;mso-wrap-distance-left:9pt;mso-wrap-distance-top:0;mso-wrap-distance-right:9pt;mso-wrap-distance-bottom:0;mso-position-horizontal:absolute;mso-position-horizontal-relative:text;mso-position-vertical:absolute;mso-position-vertical-relative:text;mso-width-percent:0;mso-height-percent:0;mso-width-relative:page;mso-height-relative:page;v-text-anchor:top" o:gfxdata="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">
-                <v:textbox>
-                  <w:txbxContent>
-                    <w:p>
-                      <w:pPr>
-                        <w:rPr>
-                          <w:rFonts w:ascii="Verdana" w:hAnsi="Verdana"/>
-                          <w:bCs/>
-                          <w:sz w:val="20"/>
-                        </w:rPr>
-                      </w:pPr>
-                      <w:r>
-                        <w:rPr>
-                          <w:rFonts w:ascii="Verdana" w:hAnsi="Verdana"/>
-                          <w:b/>
-                          <w:bCs/>
-                          <w:sz w:val="20"/>
-                        </w:rPr>
-                        <w:t>Remarks of the Supervisor:</w:t>
-                      </w:r>
-                      <w:r>
-                        <w:rPr>
-                          <w:rFonts w:ascii="Verdana" w:hAnsi="Verdana"/>
-                          <w:b/>
-                          <w:bCs/>
-                          <w:sz w:val="20"/>
-                        </w:rPr>
-                        <w:t xml:space="preserve"> </w:t>
-                      </w:r>
-                      <w:r>
-                        <w:rPr>
-                          <w:rFonts w:ascii="Verdana" w:hAnsi="Verdana"/>
-                          <w:bCs/>
-                          <w:sz w:val="20"/>
-                        </w:rPr>
-                        <w:t xml:space="preserve">The dissertation </w:t>
-                      </w:r>
-                      <w:proofErr w:type="gramStart"/>
-                      <w:r>
-                        <w:rPr>
-                          <w:rFonts w:ascii="Verdana" w:hAnsi="Verdana"/>
-                          <w:bCs/>
-                          <w:sz w:val="20"/>
-                        </w:rPr>
-                        <w:t>was well written</w:t>
-                      </w:r>
-                      <w:proofErr w:type="gramEnd"/>
-                      <w:r>
-                        <w:rPr>
-                          <w:rFonts w:ascii="Verdana" w:hAnsi="Verdana"/>
-                          <w:bCs/>
-                          <w:sz w:val="20"/>
-                        </w:rPr>
-                        <w:t xml:space="preserve">. I would have wished for more time for investigation of the subject, because it is certainly relevant for our applications. It is a pity that we could not use data from live applications </w:t>
-                      </w:r>
-                      <w:r>
-                        <w:rPr>
-                          <w:rFonts w:ascii="Verdana" w:hAnsi="Verdana"/>
-                          <w:bCs/>
-                          <w:sz w:val="20"/>
-                        </w:rPr>
-                        <w:t>due to data privacy contracts with customers</w:t>
-                      </w:r>
-                      <w:r>
-                        <w:rPr>
-                          <w:rFonts w:ascii="Verdana" w:hAnsi="Verdana"/>
-                          <w:bCs/>
-                          <w:sz w:val="20"/>
-                        </w:rPr>
-                        <w:t>.</w:t>
-                      </w:r>
-                    </w:p>
-                  </w:txbxContent>
-                </v:textbox>
-                <w10:wrap type="topAndBottom"/>
-              </v:shape>
-            </w:pict>
-          </mc:Fallback>
-        </mc:AlternateContent>
-      </w:r>
     </w:p>
     <w:p>
       <w:pPr>
@@ -2435,7 +2075,7 @@
     </w:p>
     <w:tbl>
       <w:tblPr>
-        <w:tblW w:w="0" w:type="auto"/>
+        <w:tblW w:w="9468" w:type="dxa"/>
         <w:tblBorders>
           <w:top w:val="single" w:sz="4" w:space="0" w:color="auto"/>
           <w:left w:val="single" w:sz="4" w:space="0" w:color="auto"/>
@@ -2455,6 +2095,150 @@
       <w:tr>
         <w:tc>
           <w:tcPr>
+            <w:tcW w:w="9468" w:type="dxa"/>
+            <w:gridSpan w:val="3"/>
+            <w:tcBorders>
+              <w:top w:val="single" w:sz="4" w:space="0" w:color="auto"/>
+              <w:left w:val="single" w:sz="4" w:space="0" w:color="auto"/>
+              <w:bottom w:val="single" w:sz="4" w:space="0" w:color="auto"/>
+            </w:tcBorders>
+            <w:shd w:val="clear" w:color="auto" w:fill="FFFFFF"/>
+          </w:tcPr>
+          <w:p>
+            <w:pPr>
+              <w:rPr>
+                <w:rFonts w:ascii="Verdana" w:hAnsi="Verdana"/>
+                <w:b/>
+                <w:bCs/>
+                <w:sz w:val="20"/>
+              </w:rPr>
+            </w:pPr>
+            <w:r>
+              <w:rPr>
+                <w:rFonts w:ascii="Verdana" w:hAnsi="Verdana"/>
+                <w:b/>
+                <w:bCs/>
+                <w:sz w:val="20"/>
+              </w:rPr>
+              <w:t xml:space="preserve">Remarks of the Supervisor: </w:t>
+            </w:r>
+          </w:p>
+          <w:p>
+            <w:pPr>
+              <w:pStyle w:val="ListParagraph"/>
+              <w:numPr>
+                <w:ilvl w:val="0"/>
+                <w:numId w:val="1"/>
+              </w:numPr>
+              <w:rPr>
+                <w:rFonts w:ascii="Verdana" w:hAnsi="Verdana"/>
+                <w:bCs/>
+                <w:sz w:val="20"/>
+              </w:rPr>
+            </w:pPr>
+            <w:r>
+              <w:rPr>
+                <w:rFonts w:ascii="Verdana" w:hAnsi="Verdana"/>
+                <w:bCs/>
+                <w:sz w:val="20"/>
+              </w:rPr>
+              <w:t>The dissertation was well written.</w:t>
+            </w:r>
+            <w:r>
+              <w:rPr>
+                <w:rFonts w:ascii="Verdana" w:hAnsi="Verdana"/>
+                <w:bCs/>
+                <w:sz w:val="20"/>
+              </w:rPr>
+              <w:t xml:space="preserve"> It was </w:t>
+            </w:r>
+            <w:r>
+              <w:rPr>
+                <w:rFonts w:ascii="Verdana" w:hAnsi="Verdana"/>
+                <w:bCs/>
+                <w:sz w:val="20"/>
+              </w:rPr>
+              <w:t>nice to read and I was able to learn from it myself how you approached the project</w:t>
+            </w:r>
+            <w:r>
+              <w:rPr>
+                <w:rFonts w:ascii="Verdana" w:hAnsi="Verdana"/>
+                <w:bCs/>
+                <w:sz w:val="20"/>
+              </w:rPr>
+              <w:t xml:space="preserve"> </w:t>
+            </w:r>
+          </w:p>
+          <w:p>
+            <w:pPr>
+              <w:pStyle w:val="ListParagraph"/>
+              <w:numPr>
+                <w:ilvl w:val="0"/>
+                <w:numId w:val="1"/>
+              </w:numPr>
+              <w:rPr>
+                <w:rFonts w:ascii="Verdana" w:hAnsi="Verdana"/>
+                <w:bCs/>
+                <w:sz w:val="20"/>
+              </w:rPr>
+            </w:pPr>
+            <w:r>
+              <w:t xml:space="preserve">Good to see you did some initial investigation on Coordinate. </w:t>
+            </w:r>
+          </w:p>
+          <w:p>
+            <w:pPr>
+              <w:pStyle w:val="ListParagraph"/>
+              <w:numPr>
+                <w:ilvl w:val="0"/>
+                <w:numId w:val="1"/>
+              </w:numPr>
+              <w:rPr>
+                <w:rFonts w:ascii="Verdana" w:hAnsi="Verdana"/>
+                <w:bCs/>
+                <w:sz w:val="20"/>
+              </w:rPr>
+            </w:pPr>
+            <w:r>
+              <w:t>The Cluster Confidence Score paragraph and that also helps for applicability.</w:t>
+            </w:r>
+          </w:p>
+          <w:p>
+            <w:pPr>
+              <w:pStyle w:val="ListParagraph"/>
+              <w:numPr>
+                <w:ilvl w:val="0"/>
+                <w:numId w:val="1"/>
+              </w:numPr>
+              <w:rPr>
+                <w:rFonts w:ascii="Verdana" w:hAnsi="Verdana"/>
+                <w:bCs/>
+                <w:sz w:val="20"/>
+              </w:rPr>
+            </w:pPr>
+            <w:r>
+              <w:rPr>
+                <w:rFonts w:ascii="Verdana" w:hAnsi="Verdana"/>
+                <w:bCs/>
+                <w:sz w:val="20"/>
+              </w:rPr>
+              <w:t>I would have wished for more time for investigation of the subject, because it is certainly relevant for our applications. It is a pity that we could not use data from live applications due to data privacy contracts with customers.</w:t>
+            </w:r>
+          </w:p>
+          <w:p>
+            <w:pPr>
+              <w:rPr>
+                <w:rFonts w:ascii="Verdana" w:hAnsi="Verdana"/>
+                <w:b/>
+                <w:sz w:val="20"/>
+              </w:rPr>
+            </w:pPr>
+          </w:p>
+        </w:tc>
+      </w:tr>
+      <w:tr>
+        <w:tc>
+          <w:tcPr>
             <w:tcW w:w="1998" w:type="dxa"/>
             <w:tcBorders>
               <w:top w:val="single" w:sz="4" w:space="0" w:color="auto"/>
@@ -2746,7 +2530,6 @@
                 <w:rFonts w:ascii="Verdana" w:hAnsi="Verdana"/>
                 <w:sz w:val="20"/>
               </w:rPr>
-              <w:lastRenderedPageBreak/>
               <w:t xml:space="preserve">Employing Organization &amp; Location </w:t>
             </w:r>
           </w:p>
@@ -2825,6 +2608,7 @@
                 <w:rFonts w:ascii="Verdana" w:hAnsi="Verdana"/>
                 <w:sz w:val="20"/>
               </w:rPr>
+              <w:lastRenderedPageBreak/>
               <w:t>Phone Number</w:t>
             </w:r>
           </w:p>
@@ -3043,12 +2827,20 @@
                 <w:sz w:val="20"/>
               </w:rPr>
             </w:pPr>
+          </w:p>
+          <w:p>
+            <w:pPr>
+              <w:rPr>
+                <w:rFonts w:ascii="Verdana" w:hAnsi="Verdana"/>
+                <w:sz w:val="20"/>
+              </w:rPr>
+            </w:pPr>
             <w:r>
               <w:rPr>
                 <w:noProof/>
               </w:rPr>
               <w:drawing>
-                <wp:inline distT="0" distB="0" distL="0" distR="0" wp14:anchorId="195FAC7D" wp14:editId="4F4FD3B7">
+                <wp:inline distT="0" distB="0" distL="0" distR="0" wp14:anchorId="4D5250BE" wp14:editId="69F05D51">
                   <wp:extent cx="1628775" cy="539400"/>
                   <wp:effectExtent l="0" t="0" r="0" b="0"/>
                   <wp:docPr id="3" name="Picture 3"/>
@@ -3063,7 +2855,7 @@
                           <pic:cNvPicPr/>
                         </pic:nvPicPr>
                         <pic:blipFill>
-                          <a:blip r:embed="rId7"/>
+                          <a:blip r:embed="rId8"/>
                           <a:stretch>
                             <a:fillRect/>
                           </a:stretch>
@@ -3096,6 +2888,14 @@
                 <w:sz w:val="20"/>
               </w:rPr>
             </w:pPr>
+          </w:p>
+          <w:p>
+            <w:pPr>
+              <w:rPr>
+                <w:rFonts w:ascii="Verdana" w:hAnsi="Verdana"/>
+                <w:sz w:val="20"/>
+              </w:rPr>
+            </w:pPr>
             <w:r>
               <w:rPr>
                 <w:rFonts w:ascii="Verdana" w:hAnsi="Verdana" w:cs="Verdana"/>
@@ -3107,9 +2907,9 @@
                 <w:szCs w:val="20"/>
               </w:rPr>
               <w:drawing>
-                <wp:inline distT="0" distB="0" distL="0" distR="0" wp14:anchorId="65AF8741" wp14:editId="19E4C0E0">
-                  <wp:extent cx="1691640" cy="693063"/>
-                  <wp:effectExtent l="0" t="0" r="3810" b="0"/>
+                <wp:inline distT="0" distB="0" distL="0" distR="0" wp14:anchorId="65AF8741" wp14:editId="3199B053">
+                  <wp:extent cx="1689236" cy="509905"/>
+                  <wp:effectExtent l="0" t="0" r="6350" b="4445"/>
                   <wp:docPr id="6" name="Picture 6"/>
                   <wp:cNvGraphicFramePr>
                     <a:graphicFrameLocks xmlns:a="http://schemas.openxmlformats.org/drawingml/2006/main" noChangeAspect="1"/>
@@ -3124,7 +2924,7 @@
                           </pic:cNvPicPr>
                         </pic:nvPicPr>
                         <pic:blipFill>
-                          <a:blip r:embed="rId8" cstate="print">
+                          <a:blip r:embed="rId9" cstate="print">
                             <a:extLst>
                               <a:ext uri="{28A0092B-C50C-407E-A947-70E740481C1C}">
                                 <a14:useLocalDpi xmlns:a14="http://schemas.microsoft.com/office/drawing/2010/main" val="0"/>
@@ -3139,7 +2939,7 @@
                         <pic:spPr bwMode="auto">
                           <a:xfrm>
                             <a:off x="0" y="0"/>
-                            <a:ext cx="1799453" cy="737234"/>
+                            <a:ext cx="1812265" cy="547042"/>
                           </a:xfrm>
                           <a:prstGeom prst="rect">
                             <a:avLst/>
@@ -3195,7 +2995,7 @@
                 <w:rFonts w:ascii="Verdana" w:hAnsi="Verdana"/>
                 <w:sz w:val="20"/>
               </w:rPr>
-              <w:t>7</w:t>
+              <w:t>20</w:t>
             </w:r>
             <w:r>
               <w:rPr>
@@ -3237,8 +3037,10 @@
                 <w:rFonts w:ascii="Verdana" w:hAnsi="Verdana"/>
                 <w:sz w:val="20"/>
               </w:rPr>
-              <w:t>7</w:t>
-            </w:r>
+              <w:t>20</w:t>
+            </w:r>
+            <w:bookmarkStart w:id="0" w:name="_GoBack"/>
+            <w:bookmarkEnd w:id="0"/>
             <w:r>
               <w:rPr>
                 <w:rFonts w:ascii="Verdana" w:hAnsi="Verdana"/>
@@ -3276,8 +3078,106 @@
 </w:document>
 </file>
 
+<file path=word/numbering.xml><?xml version="1.0" encoding="utf-8"?>
+<w:numbering xmlns:wpc="http://schemas.microsoft.com/office/word/2010/wordprocessingCanvas" xmlns:cx="http://schemas.microsoft.com/office/drawing/2014/chartex" xmlns:cx1="http://schemas.microsoft.com/office/drawing/2015/9/8/chartex" xmlns:mc="http://schemas.openxmlformats.org/markup-compatibility/2006" xmlns:o="urn:schemas-microsoft-com:office:office" xmlns:r="http://schemas.openxmlformats.org/officeDocument/2006/relationships" xmlns:m="http://schemas.openxmlformats.org/officeDocument/2006/math" xmlns:v="urn:schemas-microsoft-com:vml" xmlns:wp14="http://schemas.microsoft.com/office/word/2010/wordprocessingDrawing" xmlns:wp="http://schemas.openxmlformats.org/drawingml/2006/wordprocessingDrawing" xmlns:w10="urn:schemas-microsoft-com:office:word" xmlns:w="http://schemas.openxmlformats.org/wordprocessingml/2006/main" xmlns:w14="http://schemas.microsoft.com/office/word/2010/wordml" xmlns:w15="http://schemas.microsoft.com/office/word/2012/wordml" xmlns:w16se="http://schemas.microsoft.com/office/word/2015/wordml/symex" xmlns:wpg="http://schemas.microsoft.com/office/word/2010/wordprocessingGroup" xmlns:wpi="http://schemas.microsoft.com/office/word/2010/wordprocessingInk" xmlns:wne="http://schemas.microsoft.com/office/word/2006/wordml" xmlns:wps="http://schemas.microsoft.com/office/word/2010/wordprocessingShape" mc:Ignorable="w14 w15 w16se wp14">
+  <w:abstractNum w:abstractNumId="0" w15:restartNumberingAfterBreak="0">
+    <w:nsid w:val="43E902C5"/>
+    <w:multiLevelType w:val="hybridMultilevel"/>
+    <w:tmpl w:val="D52A42E4"/>
+    <w:lvl w:ilvl="0" w:tplc="71A06010">
+      <w:start w:val="1"/>
+      <w:numFmt w:val="decimal"/>
+      <w:lvlText w:val="%1."/>
+      <w:lvlJc w:val="left"/>
+      <w:pPr>
+        <w:ind w:left="720" w:hanging="360"/>
+      </w:pPr>
+      <w:rPr>
+        <w:rFonts w:hint="default"/>
+        <w:b w:val="0"/>
+      </w:rPr>
+    </w:lvl>
+    <w:lvl w:ilvl="1" w:tplc="04090019" w:tentative="1">
+      <w:start w:val="1"/>
+      <w:numFmt w:val="lowerLetter"/>
+      <w:lvlText w:val="%2."/>
+      <w:lvlJc w:val="left"/>
+      <w:pPr>
+        <w:ind w:left="1440" w:hanging="360"/>
+      </w:pPr>
+    </w:lvl>
+    <w:lvl w:ilvl="2" w:tplc="0409001B" w:tentative="1">
+      <w:start w:val="1"/>
+      <w:numFmt w:val="lowerRoman"/>
+      <w:lvlText w:val="%3."/>
+      <w:lvlJc w:val="right"/>
+      <w:pPr>
+        <w:ind w:left="2160" w:hanging="180"/>
+      </w:pPr>
+    </w:lvl>
+    <w:lvl w:ilvl="3" w:tplc="0409000F" w:tentative="1">
+      <w:start w:val="1"/>
+      <w:numFmt w:val="decimal"/>
+      <w:lvlText w:val="%4."/>
+      <w:lvlJc w:val="left"/>
+      <w:pPr>
+        <w:ind w:left="2880" w:hanging="360"/>
+      </w:pPr>
+    </w:lvl>
+    <w:lvl w:ilvl="4" w:tplc="04090019" w:tentative="1">
+      <w:start w:val="1"/>
+      <w:numFmt w:val="lowerLetter"/>
+      <w:lvlText w:val="%5."/>
+      <w:lvlJc w:val="left"/>
+      <w:pPr>
+        <w:ind w:left="3600" w:hanging="360"/>
+      </w:pPr>
+    </w:lvl>
+    <w:lvl w:ilvl="5" w:tplc="0409001B" w:tentative="1">
+      <w:start w:val="1"/>
+      <w:numFmt w:val="lowerRoman"/>
+      <w:lvlText w:val="%6."/>
+      <w:lvlJc w:val="right"/>
+      <w:pPr>
+        <w:ind w:left="4320" w:hanging="180"/>
+      </w:pPr>
+    </w:lvl>
+    <w:lvl w:ilvl="6" w:tplc="0409000F" w:tentative="1">
+      <w:start w:val="1"/>
+      <w:numFmt w:val="decimal"/>
+      <w:lvlText w:val="%7."/>
+      <w:lvlJc w:val="left"/>
+      <w:pPr>
+        <w:ind w:left="5040" w:hanging="360"/>
+      </w:pPr>
+    </w:lvl>
+    <w:lvl w:ilvl="7" w:tplc="04090019" w:tentative="1">
+      <w:start w:val="1"/>
+      <w:numFmt w:val="lowerLetter"/>
+      <w:lvlText w:val="%8."/>
+      <w:lvlJc w:val="left"/>
+      <w:pPr>
+        <w:ind w:left="5760" w:hanging="360"/>
+      </w:pPr>
+    </w:lvl>
+    <w:lvl w:ilvl="8" w:tplc="0409001B" w:tentative="1">
+      <w:start w:val="1"/>
+      <w:numFmt w:val="lowerRoman"/>
+      <w:lvlText w:val="%9."/>
+      <w:lvlJc w:val="right"/>
+      <w:pPr>
+        <w:ind w:left="6480" w:hanging="180"/>
+      </w:pPr>
+    </w:lvl>
+  </w:abstractNum>
+  <w:num w:numId="1">
+    <w:abstractNumId w:val="0"/>
+  </w:num>
+</w:numbering>
+</file>
+
 <file path=word/styles.xml><?xml version="1.0" encoding="utf-8"?>
-<w:styles xmlns:mc="http://schemas.openxmlformats.org/markup-compatibility/2006" xmlns:r="http://schemas.openxmlformats.org/officeDocument/2006/relationships" xmlns:w="http://schemas.openxmlformats.org/wordprocessingml/2006/main" xmlns:w14="http://schemas.microsoft.com/office/word/2010/wordml" xmlns:w15="http://schemas.microsoft.com/office/word/2012/wordml" xmlns:w16cex="http://schemas.microsoft.com/office/word/2018/wordml/cex" xmlns:w16cid="http://schemas.microsoft.com/office/word/2016/wordml/cid" xmlns:w16="http://schemas.microsoft.com/office/word/2018/wordml" xmlns:w16se="http://schemas.microsoft.com/office/word/2015/wordml/symex" mc:Ignorable="w14 w15 w16se w16cid w16 w16cex">
+<w:styles xmlns:mc="http://schemas.openxmlformats.org/markup-compatibility/2006" xmlns:r="http://schemas.openxmlformats.org/officeDocument/2006/relationships" xmlns:w="http://schemas.openxmlformats.org/wordprocessingml/2006/main" xmlns:w14="http://schemas.microsoft.com/office/word/2010/wordml" xmlns:w15="http://schemas.microsoft.com/office/word/2012/wordml" xmlns:w16se="http://schemas.microsoft.com/office/word/2015/wordml/symex" mc:Ignorable="w14 w15 w16se">
   <w:docDefaults>
     <w:rPrDefault>
       <w:rPr>
@@ -3293,7 +3193,7 @@
       </w:pPr>
     </w:pPrDefault>
   </w:docDefaults>
-  <w:latentStyles w:defLockedState="0" w:defUIPriority="99" w:defSemiHidden="0" w:defUnhideWhenUsed="0" w:defQFormat="0" w:count="376">
+  <w:latentStyles w:defLockedState="0" w:defUIPriority="99" w:defSemiHidden="0" w:defUnhideWhenUsed="0" w:defQFormat="0" w:count="371">
     <w:lsdException w:name="Normal" w:uiPriority="0" w:qFormat="1"/>
     <w:lsdException w:name="heading 1" w:uiPriority="0" w:qFormat="1"/>
     <w:lsdException w:name="heading 2" w:semiHidden="1" w:uiPriority="9" w:unhideWhenUsed="1" w:qFormat="1"/>
@@ -3399,6 +3299,7 @@
     <w:lsdException w:name="HTML Sample" w:semiHidden="1" w:unhideWhenUsed="1"/>
     <w:lsdException w:name="HTML Typewriter" w:semiHidden="1" w:unhideWhenUsed="1"/>
     <w:lsdException w:name="HTML Variable" w:semiHidden="1" w:unhideWhenUsed="1"/>
+    <w:lsdException w:name="Normal Table" w:semiHidden="1" w:unhideWhenUsed="1"/>
     <w:lsdException w:name="annotation subject" w:semiHidden="1" w:unhideWhenUsed="1"/>
     <w:lsdException w:name="No List" w:semiHidden="1" w:unhideWhenUsed="1"/>
     <w:lsdException w:name="Outline List 1" w:semiHidden="1" w:unhideWhenUsed="1"/>
@@ -3441,8 +3342,11 @@
     <w:lsdException w:name="Table Contemporary" w:semiHidden="1" w:unhideWhenUsed="1"/>
     <w:lsdException w:name="Table Elegant" w:semiHidden="1" w:unhideWhenUsed="1"/>
     <w:lsdException w:name="Table Professional" w:semiHidden="1" w:unhideWhenUsed="1"/>
+    <w:lsdException w:name="Table Subtle 1" w:semiHidden="1" w:unhideWhenUsed="1"/>
     <w:lsdException w:name="Table Subtle 2" w:semiHidden="1" w:unhideWhenUsed="1"/>
     <w:lsdException w:name="Table Web 1" w:semiHidden="1" w:unhideWhenUsed="1"/>
+    <w:lsdException w:name="Table Web 2" w:semiHidden="1" w:unhideWhenUsed="1"/>
+    <w:lsdException w:name="Table Web 3" w:semiHidden="1" w:unhideWhenUsed="1"/>
     <w:lsdException w:name="Balloon Text" w:semiHidden="1" w:unhideWhenUsed="1"/>
     <w:lsdException w:name="Table Grid" w:uiPriority="39"/>
     <w:lsdException w:name="Table Theme" w:semiHidden="1" w:unhideWhenUsed="1"/>
@@ -3661,11 +3565,6 @@
     <w:lsdException w:name="List Table 5 Dark Accent 6" w:uiPriority="50"/>
     <w:lsdException w:name="List Table 6 Colorful Accent 6" w:uiPriority="51"/>
     <w:lsdException w:name="List Table 7 Colorful Accent 6" w:uiPriority="52"/>
-    <w:lsdException w:name="Mention" w:semiHidden="1" w:unhideWhenUsed="1"/>
-    <w:lsdException w:name="Smart Hyperlink" w:semiHidden="1" w:unhideWhenUsed="1"/>
-    <w:lsdException w:name="Hashtag" w:semiHidden="1" w:unhideWhenUsed="1"/>
-    <w:lsdException w:name="Unresolved Mention" w:semiHidden="1" w:unhideWhenUsed="1"/>
-    <w:lsdException w:name="Smart Link" w:semiHidden="1" w:unhideWhenUsed="1"/>
   </w:latentStyles>
   <w:style w:type="paragraph" w:default="1" w:styleId="Normal">
     <w:name w:val="Normal"/>
@@ -3778,7 +3677,6 @@
   <w:style w:type="character" w:default="1" w:styleId="DefaultParagraphFont">
     <w:name w:val="Default Paragraph Font"/>
     <w:uiPriority w:val="1"/>
-    <w:semiHidden/>
     <w:unhideWhenUsed/>
   </w:style>
   <w:style w:type="table" w:default="1" w:styleId="TableNormal">
@@ -3888,6 +3786,17 @@
       <w:szCs w:val="24"/>
       <w:lang w:val="en-US"/>
     </w:rPr>
+  </w:style>
+  <w:style w:type="paragraph" w:styleId="ListParagraph">
+    <w:name w:val="List Paragraph"/>
+    <w:basedOn w:val="Normal"/>
+    <w:uiPriority w:val="34"/>
+    <w:qFormat/>
+    <w:rsid w:val="00525A91"/>
+    <w:pPr>
+      <w:ind w:left="720"/>
+      <w:contextualSpacing/>
+    </w:pPr>
   </w:style>
 </w:styles>
 </file>
@@ -4154,21 +4063,6 @@
 </file>
 
 <file path=customXml/item1.xml><?xml version="1.0" encoding="utf-8"?>
-<p:properties xmlns:p="http://schemas.microsoft.com/office/2006/metadata/properties" xmlns:xsi="http://www.w3.org/2001/XMLSchema-instance" xmlns:pc="http://schemas.microsoft.com/office/infopath/2007/PartnerControls">
-  <documentManagement/>
-</p:properties>
-</file>
-
-<file path=customXml/item2.xml><?xml version="1.0" encoding="utf-8"?>
-<?mso-contentType ?>
-<FormTemplates xmlns="http://schemas.microsoft.com/sharepoint/v3/contenttype/forms">
-  <Display>DocumentLibraryForm</Display>
-  <Edit>DocumentLibraryForm</Edit>
-  <New>DocumentLibraryForm</New>
-</FormTemplates>
-</file>
-
-<file path=customXml/item3.xml><?xml version="1.0" encoding="utf-8"?>
 <ct:contentTypeSchema xmlns:ct="http://schemas.microsoft.com/office/2006/metadata/contentType" xmlns:ma="http://schemas.microsoft.com/office/2006/metadata/properties/metaAttributes" ct:_="" ma:_="" ma:contentTypeName="Document" ma:contentTypeID="0x01010063EEA6E5B9922E42BFF98EF5005E3ED6" ma:contentTypeVersion="8" ma:contentTypeDescription="Create a new document." ma:contentTypeScope="" ma:versionID="5ecb941133e8b517b0e1857a71096861">
   <xsd:schema xmlns:xsd="http://www.w3.org/2001/XMLSchema" xmlns:xs="http://www.w3.org/2001/XMLSchema" xmlns:p="http://schemas.microsoft.com/office/2006/metadata/properties" xmlns:ns3="6b64695a-1acd-4684-a7ba-95a794770434" targetNamespace="http://schemas.microsoft.com/office/2006/metadata/properties" ma:root="true" ma:fieldsID="a4ab9c9e8c8c8122f48ac62522cc91a0" ns3:_="">
     <xsd:import namespace="6b64695a-1acd-4684-a7ba-95a794770434"/>
@@ -4338,24 +4232,22 @@
 </ct:contentTypeSchema>
 </file>
 
-<file path=customXml/itemProps1.xml><?xml version="1.0" encoding="utf-8"?>
-<ds:datastoreItem xmlns:ds="http://schemas.openxmlformats.org/officeDocument/2006/customXml" ds:itemID="{900BA501-EC42-4755-86F1-5C202042EFBE}">
-  <ds:schemaRefs>
-    <ds:schemaRef ds:uri="http://schemas.microsoft.com/office/2006/metadata/properties"/>
-    <ds:schemaRef ds:uri="http://schemas.microsoft.com/office/infopath/2007/PartnerControls"/>
-  </ds:schemaRefs>
-</ds:datastoreItem>
+<file path=customXml/item2.xml><?xml version="1.0" encoding="utf-8"?>
+<?mso-contentType ?>
+<FormTemplates xmlns="http://schemas.microsoft.com/sharepoint/v3/contenttype/forms">
+  <Display>DocumentLibraryForm</Display>
+  <Edit>DocumentLibraryForm</Edit>
+  <New>DocumentLibraryForm</New>
+</FormTemplates>
 </file>
 
-<file path=customXml/itemProps2.xml><?xml version="1.0" encoding="utf-8"?>
-<ds:datastoreItem xmlns:ds="http://schemas.openxmlformats.org/officeDocument/2006/customXml" ds:itemID="{984F56D0-5D1D-4AE6-925C-29FAC0E39F21}">
-  <ds:schemaRefs>
-    <ds:schemaRef ds:uri="http://schemas.microsoft.com/sharepoint/v3/contenttype/forms"/>
-  </ds:schemaRefs>
-</ds:datastoreItem>
+<file path=customXml/item3.xml><?xml version="1.0" encoding="utf-8"?>
+<p:properties xmlns:p="http://schemas.microsoft.com/office/2006/metadata/properties" xmlns:xsi="http://www.w3.org/2001/XMLSchema-instance" xmlns:pc="http://schemas.microsoft.com/office/infopath/2007/PartnerControls">
+  <documentManagement/>
+</p:properties>
 </file>
 
-<file path=customXml/itemProps3.xml><?xml version="1.0" encoding="utf-8"?>
+<file path=customXml/itemProps1.xml><?xml version="1.0" encoding="utf-8"?>
 <ds:datastoreItem xmlns:ds="http://schemas.openxmlformats.org/officeDocument/2006/customXml" ds:itemID="{F85A08CD-DF29-4D4B-842C-572709075752}">
   <ds:schemaRefs>
     <ds:schemaRef ds:uri="http://schemas.microsoft.com/office/2006/metadata/contentType"/>
@@ -4371,4 +4263,21 @@
     <ds:schemaRef ds:uri="http://schemas.microsoft.com/internal/obd"/>
   </ds:schemaRefs>
 </ds:datastoreItem>
+</file>
+
+<file path=customXml/itemProps2.xml><?xml version="1.0" encoding="utf-8"?>
+<ds:datastoreItem xmlns:ds="http://schemas.openxmlformats.org/officeDocument/2006/customXml" ds:itemID="{984F56D0-5D1D-4AE6-925C-29FAC0E39F21}">
+  <ds:schemaRefs>
+    <ds:schemaRef ds:uri="http://schemas.microsoft.com/sharepoint/v3/contenttype/forms"/>
+  </ds:schemaRefs>
+</ds:datastoreItem>
+</file>
+
+<file path=customXml/itemProps3.xml><?xml version="1.0" encoding="utf-8"?>
+<ds:datastoreItem xmlns:ds="http://schemas.openxmlformats.org/officeDocument/2006/customXml" ds:itemID="{900BA501-EC42-4755-86F1-5C202042EFBE}">
+  <ds:schemaRefs>
+    <ds:schemaRef ds:uri="http://schemas.microsoft.com/office/2006/metadata/properties"/>
+    <ds:schemaRef ds:uri="http://schemas.microsoft.com/office/infopath/2007/PartnerControls"/>
+  </ds:schemaRefs>
+</ds:datastoreItem>
 </file>
</xml_diff>